<commit_message>
businesscase calculation was wrong
</commit_message>
<xml_diff>
--- a/businesscase/businesscase.docx
+++ b/businesscase/businesscase.docx
@@ -1386,14 +1386,13 @@
         <w:rPr>
           <w:lang w:val="da-DK" w:eastAsia="da-DK"/>
         </w:rPr>
-        <w:t>Projektet har derfor tjent sig selv ind på allerede 1 dag.</w:t>
+        <w:t xml:space="preserve">Projektet har derfor tjent sig selv ind </w:t>
       </w:r>
       <w:r>
         <w:rPr>
-          <w:color w:val="5B9BD5" w:themeColor="accent1"/>
-          <w:lang w:val="da-DK"/>
-        </w:rPr>
-        <w:t xml:space="preserve"> </w:t>
+          <w:lang w:val="da-DK" w:eastAsia="da-DK"/>
+        </w:rPr>
+        <w:t>på : 33.541.666 / 3.500.000 = 9.58 dage</w:t>
       </w:r>
     </w:p>
     <w:sectPr>

</xml_diff>

<commit_message>
project calculation was still wrong
</commit_message>
<xml_diff>
--- a/businesscase/businesscase.docx
+++ b/businesscase/businesscase.docx
@@ -1386,13 +1386,44 @@
         <w:rPr>
           <w:lang w:val="da-DK" w:eastAsia="da-DK"/>
         </w:rPr>
-        <w:t xml:space="preserve">Projektet har derfor tjent sig selv ind </w:t>
+        <w:t>Indtjening om dagen:</w:t>
       </w:r>
       <w:r>
         <w:rPr>
           <w:lang w:val="da-DK" w:eastAsia="da-DK"/>
         </w:rPr>
-        <w:t>på : 33.541.666 / 3.500.000 = 9.58 dage</w:t>
+        <w:t xml:space="preserve"> 33.541.666 / </w:t>
+      </w:r>
+      <w:r>
+        <w:rPr>
+          <w:lang w:val="da-DK" w:eastAsia="da-DK"/>
+        </w:rPr>
+        <w:t>30 dage</w:t>
+      </w:r>
+      <w:r>
+        <w:rPr>
+          <w:lang w:val="da-DK" w:eastAsia="da-DK"/>
+        </w:rPr>
+        <w:t xml:space="preserve"> = </w:t>
+      </w:r>
+      <w:r>
+        <w:rPr>
+          <w:lang w:val="da-DK" w:eastAsia="da-DK"/>
+        </w:rPr>
+        <w:t>1.118.055 millioner DKK om dagen</w:t>
+      </w:r>
+    </w:p>
+    <w:p>
+      <w:pPr>
+        <w:rPr>
+          <w:lang w:val="da-DK" w:eastAsia="da-DK"/>
+        </w:rPr>
+      </w:pPr>
+      <w:r>
+        <w:rPr>
+          <w:lang w:val="da-DK" w:eastAsia="da-DK"/>
+        </w:rPr>
+        <w:t>Projektet har tjent sig selv ind på: 3.500.000 millioner / 1.118.055 millioner = 3.13 dage</w:t>
       </w:r>
     </w:p>
     <w:sectPr>

</xml_diff>